<commit_message>
Clean figures 2,3,4 and convert to png.
</commit_message>
<xml_diff>
--- a/Revisions/hairy vetch manuscript figures revision 6.docx
+++ b/Revisions/hairy vetch manuscript figures revision 6.docx
@@ -36,7 +36,15 @@
         <w:t>site</w:t>
       </w:r>
       <w:r>
-        <w:t xml:space="preserve">. All cultivated dry pea fields were spring-planted fields in rotation with cereals. Non-agricultural sites included open public lands or lands that gave permission to sample. Color indicates presence or absence of PEMV at a given transect. </w:t>
+        <w:t xml:space="preserve">. All cultivated dry pea fields were spring-planted fields in rotation with cereals. Non-agricultural sites included open public lands or lands that gave permission to sample. Color indicates </w:t>
+      </w:r>
+      <w:proofErr w:type="gramStart"/>
+      <w:r>
+        <w:t>presence</w:t>
+      </w:r>
+      <w:proofErr w:type="gramEnd"/>
+      <w:r>
+        <w:t xml:space="preserve"> or absence of PEMV at a given transect. </w:t>
       </w:r>
       <w:r>
         <w:t>Repeated sampling locations 150m to 250m in proximity not shown to prevent overlapping points on the map.</w:t>
@@ -91,7 +99,15 @@
         <w:spacing w:line="480" w:lineRule="auto"/>
       </w:pPr>
       <w:r>
-        <w:t>Fig. 3. Cumulative plant coverage for non-crop legumes found among all surveys; hairy vetch</w:t>
+        <w:t xml:space="preserve">Fig. 3. Cumulative plant coverage for non-crop legumes </w:t>
+      </w:r>
+      <w:proofErr w:type="gramStart"/>
+      <w:r>
+        <w:t>found</w:t>
+      </w:r>
+      <w:proofErr w:type="gramEnd"/>
+      <w:r>
+        <w:t xml:space="preserve"> among all surveys; hairy vetch</w:t>
       </w:r>
       <w:r>
         <w:rPr>
@@ -208,10 +224,10 @@
           <w:noProof/>
         </w:rPr>
         <w:drawing>
-          <wp:inline distT="0" distB="0" distL="0" distR="0" wp14:anchorId="46434A95" wp14:editId="2A4BC18F">
-            <wp:extent cx="5319713" cy="4381461"/>
-            <wp:effectExtent l="0" t="0" r="0" b="635"/>
-            <wp:docPr id="1" name="Graphic 1"/>
+          <wp:inline distT="0" distB="0" distL="0" distR="0" wp14:anchorId="7A76F62A" wp14:editId="305C9DB2">
+            <wp:extent cx="5486411" cy="4572009"/>
+            <wp:effectExtent l="0" t="0" r="0" b="0"/>
+            <wp:docPr id="2" name="Picture 2" descr="Chart&#10;&#10;Description automatically generated"/>
             <wp:cNvGraphicFramePr>
               <a:graphicFrameLocks xmlns:a="http://schemas.openxmlformats.org/drawingml/2006/main" noChangeAspect="1"/>
             </wp:cNvGraphicFramePr>
@@ -219,14 +235,14 @@
               <a:graphicData uri="http://schemas.openxmlformats.org/drawingml/2006/picture">
                 <pic:pic xmlns:pic="http://schemas.openxmlformats.org/drawingml/2006/picture">
                   <pic:nvPicPr>
-                    <pic:cNvPr id="1" name=""/>
+                    <pic:cNvPr id="2" name="Picture 2" descr="Chart&#10;&#10;Description automatically generated"/>
                     <pic:cNvPicPr/>
                   </pic:nvPicPr>
                   <pic:blipFill>
-                    <a:blip r:embed="rId5">
+                    <a:blip r:embed="rId5" cstate="print">
                       <a:extLst>
-                        <a:ext uri="{96DAC541-7B7A-43D3-8B79-37D633B846F1}">
-                          <asvg:svgBlip xmlns:asvg="http://schemas.microsoft.com/office/drawing/2016/SVG/main" r:embed="rId6"/>
+                        <a:ext uri="{28A0092B-C50C-407E-A947-70E740481C1C}">
+                          <a14:useLocalDpi xmlns:a14="http://schemas.microsoft.com/office/drawing/2010/main" val="0"/>
                         </a:ext>
                       </a:extLst>
                     </a:blip>
@@ -237,7 +253,7 @@
                   <pic:spPr>
                     <a:xfrm>
                       <a:off x="0" y="0"/>
-                      <a:ext cx="5329188" cy="4389265"/>
+                      <a:ext cx="5486411" cy="4572009"/>
                     </a:xfrm>
                     <a:prstGeom prst="rect">
                       <a:avLst/>
@@ -274,10 +290,10 @@
           <w:noProof/>
         </w:rPr>
         <w:drawing>
-          <wp:inline distT="0" distB="0" distL="0" distR="0" wp14:anchorId="11FF3A32" wp14:editId="63A82A51">
-            <wp:extent cx="5334000" cy="4365788"/>
+          <wp:inline distT="0" distB="0" distL="0" distR="0" wp14:anchorId="0A63BBEB" wp14:editId="6D7622FC">
+            <wp:extent cx="5486411" cy="4572009"/>
             <wp:effectExtent l="0" t="0" r="0" b="0"/>
-            <wp:docPr id="4" name="Graphic 4"/>
+            <wp:docPr id="5" name="Picture 5" descr="Chart&#10;&#10;Description automatically generated"/>
             <wp:cNvGraphicFramePr>
               <a:graphicFrameLocks xmlns:a="http://schemas.openxmlformats.org/drawingml/2006/main" noChangeAspect="1"/>
             </wp:cNvGraphicFramePr>
@@ -285,17 +301,14 @@
               <a:graphicData uri="http://schemas.openxmlformats.org/drawingml/2006/picture">
                 <pic:pic xmlns:pic="http://schemas.openxmlformats.org/drawingml/2006/picture">
                   <pic:nvPicPr>
-                    <pic:cNvPr id="4" name="Graphic 4"/>
+                    <pic:cNvPr id="5" name="Picture 5" descr="Chart&#10;&#10;Description automatically generated"/>
                     <pic:cNvPicPr/>
                   </pic:nvPicPr>
                   <pic:blipFill>
-                    <a:blip r:embed="rId7">
+                    <a:blip r:embed="rId6" cstate="print">
                       <a:extLst>
                         <a:ext uri="{28A0092B-C50C-407E-A947-70E740481C1C}">
                           <a14:useLocalDpi xmlns:a14="http://schemas.microsoft.com/office/drawing/2010/main" val="0"/>
-                        </a:ext>
-                        <a:ext uri="{96DAC541-7B7A-43D3-8B79-37D633B846F1}">
-                          <asvg:svgBlip xmlns:asvg="http://schemas.microsoft.com/office/drawing/2016/SVG/main" r:embed="rId8"/>
                         </a:ext>
                       </a:extLst>
                     </a:blip>
@@ -306,7 +319,7 @@
                   <pic:spPr>
                     <a:xfrm>
                       <a:off x="0" y="0"/>
-                      <a:ext cx="5337608" cy="4368741"/>
+                      <a:ext cx="5486411" cy="4572009"/>
                     </a:xfrm>
                     <a:prstGeom prst="rect">
                       <a:avLst/>
@@ -340,10 +353,10 @@
           <w:noProof/>
         </w:rPr>
         <w:drawing>
-          <wp:inline distT="0" distB="0" distL="0" distR="0" wp14:anchorId="6F890E83" wp14:editId="77FEA309">
-            <wp:extent cx="5486400" cy="4572000"/>
+          <wp:inline distT="0" distB="0" distL="0" distR="0" wp14:anchorId="6F2C3B9E" wp14:editId="0B8A2A75">
+            <wp:extent cx="5486411" cy="4572009"/>
             <wp:effectExtent l="0" t="0" r="0" b="0"/>
-            <wp:docPr id="7" name="Graphic 7"/>
+            <wp:docPr id="6" name="Picture 6" descr="Chart, diagram&#10;&#10;Description automatically generated"/>
             <wp:cNvGraphicFramePr>
               <a:graphicFrameLocks xmlns:a="http://schemas.openxmlformats.org/drawingml/2006/main" noChangeAspect="1"/>
             </wp:cNvGraphicFramePr>
@@ -351,14 +364,14 @@
               <a:graphicData uri="http://schemas.openxmlformats.org/drawingml/2006/picture">
                 <pic:pic xmlns:pic="http://schemas.openxmlformats.org/drawingml/2006/picture">
                   <pic:nvPicPr>
-                    <pic:cNvPr id="0" name="Graphic 7"/>
+                    <pic:cNvPr id="6" name="Picture 6" descr="Chart, diagram&#10;&#10;Description automatically generated"/>
                     <pic:cNvPicPr/>
                   </pic:nvPicPr>
                   <pic:blipFill>
-                    <a:blip r:embed="rId9">
+                    <a:blip r:embed="rId7" cstate="print">
                       <a:extLst>
-                        <a:ext uri="{96DAC541-7B7A-43D3-8B79-37D633B846F1}">
-                          <asvg:svgBlip xmlns:asvg="http://schemas.microsoft.com/office/drawing/2016/SVG/main" r:embed="rId10"/>
+                        <a:ext uri="{28A0092B-C50C-407E-A947-70E740481C1C}">
+                          <a14:useLocalDpi xmlns:a14="http://schemas.microsoft.com/office/drawing/2010/main" val="0"/>
                         </a:ext>
                       </a:extLst>
                     </a:blip>
@@ -369,7 +382,7 @@
                   <pic:spPr>
                     <a:xfrm>
                       <a:off x="0" y="0"/>
-                      <a:ext cx="5486400" cy="4572000"/>
+                      <a:ext cx="5486411" cy="4572009"/>
                     </a:xfrm>
                     <a:prstGeom prst="rect">
                       <a:avLst/>

</xml_diff>